<commit_message>
update bai thu hoach
</commit_message>
<xml_diff>
--- a/bài thu hoạch LogiGear/BÀI THU HOẠCH.docx
+++ b/bài thu hoạch LogiGear/BÀI THU HOẠCH.docx
@@ -78,8 +78,8 @@
         <w:rPr>
           <w:b/>
           <w:bCs/>
-          <w:sz w:val="40"/>
-          <w:szCs w:val="40"/>
+          <w:sz w:val="50"/>
+          <w:szCs w:val="50"/>
           <w:lang w:val="en-US"/>
         </w:rPr>
       </w:pPr>
@@ -87,8 +87,8 @@
         <w:rPr>
           <w:b/>
           <w:bCs/>
-          <w:sz w:val="40"/>
-          <w:szCs w:val="40"/>
+          <w:sz w:val="50"/>
+          <w:szCs w:val="50"/>
           <w:lang w:val="en-US"/>
         </w:rPr>
         <w:t>MÔN: KIỂM THỬ PHẦN MỀM</w:t>
@@ -158,6 +158,14 @@
         </w:rPr>
         <w:t>H_N1_04</w:t>
       </w:r>
+      <w:r>
+        <w:rPr>
+          <w:sz w:val="30"/>
+          <w:szCs w:val="30"/>
+          <w:lang w:val="en-US"/>
+        </w:rPr>
+        <w:t xml:space="preserve"> (16DTHC2)</w:t>
+      </w:r>
     </w:p>
     <w:p>
       <w:pPr>
@@ -176,6 +184,14 @@
         </w:rPr>
         <w:t>TÊN:</w:t>
       </w:r>
+      <w:r>
+        <w:rPr>
+          <w:sz w:val="30"/>
+          <w:szCs w:val="30"/>
+          <w:lang w:val="en-US"/>
+        </w:rPr>
+        <w:t xml:space="preserve"> </w:t>
+      </w:r>
     </w:p>
     <w:p>
       <w:pPr>
@@ -193,6 +209,14 @@
           <w:lang w:val="en-US"/>
         </w:rPr>
         <w:t>MSSV:</w:t>
+      </w:r>
+      <w:r>
+        <w:rPr>
+          <w:sz w:val="30"/>
+          <w:szCs w:val="30"/>
+          <w:lang w:val="en-US"/>
+        </w:rPr>
+        <w:t xml:space="preserve"> </w:t>
       </w:r>
     </w:p>
     <w:p>
@@ -1137,6 +1161,7 @@
         <w:docPartUnique/>
       </w:docPartObj>
     </w:sdtPr>
+    <w:sdtEndPr/>
     <w:sdtContent>
       <w:p>
         <w:pPr>

</xml_diff>